<commit_message>
blub ik ben een vis
</commit_message>
<xml_diff>
--- a/Onderzoek.docx
+++ b/Onderzoek.docx
@@ -266,7 +266,7 @@
               </mc:Choice>
               <mc:Fallback>
                 <w:pict>
-                  <v:group w14:anchorId="19671C97" id="Groep 149" o:spid="_x0000_s1026" style="position:absolute;margin-left:0;margin-top:0;width:8in;height:95.7pt;z-index:251662336;mso-width-percent:941;mso-height-percent:121;mso-top-percent:23;mso-position-horizontal:center;mso-position-horizontal-relative:page;mso-position-vertical-relative:page;mso-width-percent:941;mso-height-percent:121;mso-top-percent:23" coordorigin="" coordsize="73152,12161" o:gfxdata="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">
+                  <v:group w14:anchorId="0E6200ED" id="Groep 149" o:spid="_x0000_s1026" style="position:absolute;margin-left:0;margin-top:0;width:8in;height:95.7pt;z-index:251662336;mso-width-percent:941;mso-height-percent:121;mso-top-percent:23;mso-position-horizontal:center;mso-position-horizontal-relative:page;mso-position-vertical-relative:page;mso-width-percent:941;mso-height-percent:121;mso-top-percent:23" coordorigin="" coordsize="73152,12161" o:gfxdata="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">
                     <v:shape id="Rechthoek 51" o:spid="_x0000_s1027" style="position:absolute;width:73152;height:11303;visibility:visible;mso-wrap-style:square;v-text-anchor:middle" coordsize="7312660,1129665" o:gfxdata="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" path="m,l7312660,r,1129665l3619500,733425,,1091565,,xe" fillcolor="#5b9bd5 [3204]" stroked="f" strokeweight="1pt">
                       <v:stroke joinstyle="miter"/>
                       <v:path arrowok="t" o:connecttype="custom" o:connectlocs="0,0;7315200,0;7315200,1130373;3620757,733885;0,1092249;0,0" o:connectangles="0,0,0,0,0,0"/>
@@ -374,7 +374,15 @@
                                         <w:sz w:val="28"/>
                                         <w:szCs w:val="28"/>
                                       </w:rPr>
-                                      <w:t>CompuType</w:t>
+                                      <w:t>Comput</w:t>
+                                    </w:r>
+                                    <w:r>
+                                      <w:rPr>
+                                        <w:color w:val="595959" w:themeColor="text1" w:themeTint="A6"/>
+                                        <w:sz w:val="28"/>
+                                        <w:szCs w:val="28"/>
+                                      </w:rPr>
+                                      <w:t>ype</w:t>
                                     </w:r>
                                     <w:proofErr w:type="spellEnd"/>
                                   </w:p>
@@ -483,7 +491,15 @@
                                   <w:sz w:val="28"/>
                                   <w:szCs w:val="28"/>
                                 </w:rPr>
-                                <w:t>CompuType</w:t>
+                                <w:t>Comput</w:t>
+                              </w:r>
+                              <w:r>
+                                <w:rPr>
+                                  <w:color w:val="595959" w:themeColor="text1" w:themeTint="A6"/>
+                                  <w:sz w:val="28"/>
+                                  <w:szCs w:val="28"/>
+                                </w:rPr>
+                                <w:t>ype</w:t>
                               </w:r>
                               <w:proofErr w:type="spellEnd"/>
                             </w:p>
@@ -1171,7 +1187,7 @@
           <w:r>
             <w:fldChar w:fldCharType="separate"/>
           </w:r>
-          <w:hyperlink w:anchor="_Toc404947598" w:history="1">
+          <w:hyperlink w:anchor="_Toc404949270" w:history="1">
             <w:r>
               <w:rPr>
                 <w:rStyle w:val="Hyperlink"/>
@@ -1198,7 +1214,7 @@
                 <w:noProof/>
                 <w:webHidden/>
               </w:rPr>
-              <w:instrText xml:space="preserve"> PAGEREF _Toc404947598 \h </w:instrText>
+              <w:instrText xml:space="preserve"> PAGEREF _Toc404949270 \h </w:instrText>
             </w:r>
             <w:r>
               <w:rPr>
@@ -1241,7 +1257,7 @@
               <w:lang w:eastAsia="nl-NL"/>
             </w:rPr>
           </w:pPr>
-          <w:hyperlink w:anchor="_Toc404947599" w:history="1">
+          <w:hyperlink w:anchor="_Toc404949271" w:history="1">
             <w:r>
               <w:rPr>
                 <w:rStyle w:val="Hyperlink"/>
@@ -1268,7 +1284,7 @@
                 <w:noProof/>
                 <w:webHidden/>
               </w:rPr>
-              <w:instrText xml:space="preserve"> PAGEREF _Toc404947599 \h </w:instrText>
+              <w:instrText xml:space="preserve"> PAGEREF _Toc404949271 \h </w:instrText>
             </w:r>
             <w:r>
               <w:rPr>
@@ -1311,7 +1327,7 @@
               <w:lang w:eastAsia="nl-NL"/>
             </w:rPr>
           </w:pPr>
-          <w:hyperlink w:anchor="_Toc404947600" w:history="1">
+          <w:hyperlink w:anchor="_Toc404949272" w:history="1">
             <w:r>
               <w:rPr>
                 <w:rStyle w:val="Hyperlink"/>
@@ -1338,7 +1354,7 @@
                 <w:noProof/>
                 <w:webHidden/>
               </w:rPr>
-              <w:instrText xml:space="preserve"> PAGEREF _Toc404947600 \h </w:instrText>
+              <w:instrText xml:space="preserve"> PAGEREF _Toc404949272 \h </w:instrText>
             </w:r>
             <w:r>
               <w:rPr>
@@ -1381,7 +1397,7 @@
               <w:lang w:eastAsia="nl-NL"/>
             </w:rPr>
           </w:pPr>
-          <w:hyperlink w:anchor="_Toc404947601" w:history="1">
+          <w:hyperlink w:anchor="_Toc404949273" w:history="1">
             <w:r>
               <w:rPr>
                 <w:rStyle w:val="Hyperlink"/>
@@ -1408,7 +1424,7 @@
                 <w:noProof/>
                 <w:webHidden/>
               </w:rPr>
-              <w:instrText xml:space="preserve"> PAGEREF _Toc404947601 \h </w:instrText>
+              <w:instrText xml:space="preserve"> PAGEREF _Toc404949273 \h </w:instrText>
             </w:r>
             <w:r>
               <w:rPr>
@@ -1451,7 +1467,7 @@
               <w:lang w:eastAsia="nl-NL"/>
             </w:rPr>
           </w:pPr>
-          <w:hyperlink w:anchor="_Toc404947602" w:history="1">
+          <w:hyperlink w:anchor="_Toc404949274" w:history="1">
             <w:r>
               <w:rPr>
                 <w:rStyle w:val="Hyperlink"/>
@@ -1478,7 +1494,7 @@
                 <w:noProof/>
                 <w:webHidden/>
               </w:rPr>
-              <w:instrText xml:space="preserve"> PAGEREF _Toc404947602 \h </w:instrText>
+              <w:instrText xml:space="preserve"> PAGEREF _Toc404949274 \h </w:instrText>
             </w:r>
             <w:r>
               <w:rPr>
@@ -1521,7 +1537,7 @@
               <w:lang w:eastAsia="nl-NL"/>
             </w:rPr>
           </w:pPr>
-          <w:hyperlink w:anchor="_Toc404947603" w:history="1">
+          <w:hyperlink w:anchor="_Toc404949275" w:history="1">
             <w:r>
               <w:rPr>
                 <w:rStyle w:val="Hyperlink"/>
@@ -1548,7 +1564,7 @@
                 <w:noProof/>
                 <w:webHidden/>
               </w:rPr>
-              <w:instrText xml:space="preserve"> PAGEREF _Toc404947603 \h </w:instrText>
+              <w:instrText xml:space="preserve"> PAGEREF _Toc404949275 \h </w:instrText>
             </w:r>
             <w:r>
               <w:rPr>
@@ -1591,7 +1607,7 @@
               <w:lang w:eastAsia="nl-NL"/>
             </w:rPr>
           </w:pPr>
-          <w:hyperlink w:anchor="_Toc404947604" w:history="1">
+          <w:hyperlink w:anchor="_Toc404949276" w:history="1">
             <w:r>
               <w:rPr>
                 <w:rStyle w:val="Hyperlink"/>
@@ -1618,7 +1634,7 @@
                 <w:noProof/>
                 <w:webHidden/>
               </w:rPr>
-              <w:instrText xml:space="preserve"> PAGEREF _Toc404947604 \h </w:instrText>
+              <w:instrText xml:space="preserve"> PAGEREF _Toc404949276 \h </w:instrText>
             </w:r>
             <w:r>
               <w:rPr>
@@ -1661,7 +1677,7 @@
               <w:lang w:eastAsia="nl-NL"/>
             </w:rPr>
           </w:pPr>
-          <w:hyperlink w:anchor="_Toc404947605" w:history="1">
+          <w:hyperlink w:anchor="_Toc404949277" w:history="1">
             <w:r>
               <w:rPr>
                 <w:rStyle w:val="Hyperlink"/>
@@ -1688,7 +1704,7 @@
                 <w:noProof/>
                 <w:webHidden/>
               </w:rPr>
-              <w:instrText xml:space="preserve"> PAGEREF _Toc404947605 \h </w:instrText>
+              <w:instrText xml:space="preserve"> PAGEREF _Toc404949277 \h </w:instrText>
             </w:r>
             <w:r>
               <w:rPr>
@@ -1731,7 +1747,7 @@
               <w:lang w:eastAsia="nl-NL"/>
             </w:rPr>
           </w:pPr>
-          <w:hyperlink w:anchor="_Toc404947606" w:history="1">
+          <w:hyperlink w:anchor="_Toc404949278" w:history="1">
             <w:r>
               <w:rPr>
                 <w:rStyle w:val="Hyperlink"/>
@@ -1758,7 +1774,7 @@
                 <w:noProof/>
                 <w:webHidden/>
               </w:rPr>
-              <w:instrText xml:space="preserve"> PAGEREF _Toc404947606 \h </w:instrText>
+              <w:instrText xml:space="preserve"> PAGEREF _Toc404949278 \h </w:instrText>
             </w:r>
             <w:r>
               <w:rPr>
@@ -1801,7 +1817,7 @@
               <w:lang w:eastAsia="nl-NL"/>
             </w:rPr>
           </w:pPr>
-          <w:hyperlink w:anchor="_Toc404947607" w:history="1">
+          <w:hyperlink w:anchor="_Toc404949279" w:history="1">
             <w:r>
               <w:rPr>
                 <w:rStyle w:val="Hyperlink"/>
@@ -1828,7 +1844,7 @@
                 <w:noProof/>
                 <w:webHidden/>
               </w:rPr>
-              <w:instrText xml:space="preserve"> PAGEREF _Toc404947607 \h </w:instrText>
+              <w:instrText xml:space="preserve"> PAGEREF _Toc404949279 \h </w:instrText>
             </w:r>
             <w:r>
               <w:rPr>
@@ -1871,7 +1887,7 @@
               <w:lang w:eastAsia="nl-NL"/>
             </w:rPr>
           </w:pPr>
-          <w:hyperlink w:anchor="_Toc404947608" w:history="1">
+          <w:hyperlink w:anchor="_Toc404949280" w:history="1">
             <w:r>
               <w:rPr>
                 <w:rStyle w:val="Hyperlink"/>
@@ -1898,7 +1914,7 @@
                 <w:noProof/>
                 <w:webHidden/>
               </w:rPr>
-              <w:instrText xml:space="preserve"> PAGEREF _Toc404947608 \h </w:instrText>
+              <w:instrText xml:space="preserve"> PAGEREF _Toc404949280 \h </w:instrText>
             </w:r>
             <w:r>
               <w:rPr>
@@ -1941,7 +1957,7 @@
               <w:lang w:eastAsia="nl-NL"/>
             </w:rPr>
           </w:pPr>
-          <w:hyperlink w:anchor="_Toc404947609" w:history="1">
+          <w:hyperlink w:anchor="_Toc404949281" w:history="1">
             <w:r>
               <w:rPr>
                 <w:rStyle w:val="Hyperlink"/>
@@ -1968,7 +1984,7 @@
                 <w:noProof/>
                 <w:webHidden/>
               </w:rPr>
-              <w:instrText xml:space="preserve"> PAGEREF _Toc404947609 \h </w:instrText>
+              <w:instrText xml:space="preserve"> PAGEREF _Toc404949281 \h </w:instrText>
             </w:r>
             <w:r>
               <w:rPr>
@@ -2011,7 +2027,7 @@
               <w:lang w:eastAsia="nl-NL"/>
             </w:rPr>
           </w:pPr>
-          <w:hyperlink w:anchor="_Toc404947610" w:history="1">
+          <w:hyperlink w:anchor="_Toc404949282" w:history="1">
             <w:r>
               <w:rPr>
                 <w:rStyle w:val="Hyperlink"/>
@@ -2038,7 +2054,7 @@
                 <w:noProof/>
                 <w:webHidden/>
               </w:rPr>
-              <w:instrText xml:space="preserve"> PAGEREF _Toc404947610 \h </w:instrText>
+              <w:instrText xml:space="preserve"> PAGEREF _Toc404949282 \h </w:instrText>
             </w:r>
             <w:r>
               <w:rPr>
@@ -2081,12 +2097,82 @@
               <w:lang w:eastAsia="nl-NL"/>
             </w:rPr>
           </w:pPr>
-          <w:hyperlink w:anchor="_Toc404947611" w:history="1">
+          <w:hyperlink w:anchor="_Toc404949283" w:history="1">
             <w:r>
               <w:rPr>
                 <w:rStyle w:val="Hyperlink"/>
                 <w:noProof/>
               </w:rPr>
+              <w:t>Doelgroep</w:t>
+            </w:r>
+            <w:r>
+              <w:rPr>
+                <w:noProof/>
+                <w:webHidden/>
+              </w:rPr>
+              <w:tab/>
+            </w:r>
+            <w:r>
+              <w:rPr>
+                <w:noProof/>
+                <w:webHidden/>
+              </w:rPr>
+              <w:fldChar w:fldCharType="begin"/>
+            </w:r>
+            <w:r>
+              <w:rPr>
+                <w:noProof/>
+                <w:webHidden/>
+              </w:rPr>
+              <w:instrText xml:space="preserve"> PAGEREF _Toc404949283 \h </w:instrText>
+            </w:r>
+            <w:r>
+              <w:rPr>
+                <w:noProof/>
+                <w:webHidden/>
+              </w:rPr>
+            </w:r>
+            <w:r>
+              <w:rPr>
+                <w:noProof/>
+                <w:webHidden/>
+              </w:rPr>
+              <w:fldChar w:fldCharType="separate"/>
+            </w:r>
+            <w:r>
+              <w:rPr>
+                <w:noProof/>
+                <w:webHidden/>
+              </w:rPr>
+              <w:t>10</w:t>
+            </w:r>
+            <w:r>
+              <w:rPr>
+                <w:noProof/>
+                <w:webHidden/>
+              </w:rPr>
+              <w:fldChar w:fldCharType="end"/>
+            </w:r>
+          </w:hyperlink>
+        </w:p>
+        <w:p>
+          <w:pPr>
+            <w:pStyle w:val="Inhopg2"/>
+            <w:tabs>
+              <w:tab w:val="right" w:leader="dot" w:pos="9062"/>
+            </w:tabs>
+            <w:rPr>
+              <w:rFonts w:eastAsiaTheme="minorEastAsia"/>
+              <w:noProof/>
+              <w:lang w:eastAsia="nl-NL"/>
+            </w:rPr>
+          </w:pPr>
+          <w:hyperlink w:anchor="_Toc404949284" w:history="1">
+            <w:r>
+              <w:rPr>
+                <w:rStyle w:val="Hyperlink"/>
+                <w:noProof/>
+              </w:rPr>
               <w:t>Afweging</w:t>
             </w:r>
             <w:r>
@@ -2108,7 +2194,7 @@
                 <w:noProof/>
                 <w:webHidden/>
               </w:rPr>
-              <w:instrText xml:space="preserve"> PAGEREF _Toc404947611 \h </w:instrText>
+              <w:instrText xml:space="preserve"> PAGEREF _Toc404949284 \h </w:instrText>
             </w:r>
             <w:r>
               <w:rPr>
@@ -2151,7 +2237,7 @@
               <w:lang w:eastAsia="nl-NL"/>
             </w:rPr>
           </w:pPr>
-          <w:hyperlink w:anchor="_Toc404947612" w:history="1">
+          <w:hyperlink w:anchor="_Toc404949285" w:history="1">
             <w:r>
               <w:rPr>
                 <w:rStyle w:val="Hyperlink"/>
@@ -2178,7 +2264,7 @@
                 <w:noProof/>
                 <w:webHidden/>
               </w:rPr>
-              <w:instrText xml:space="preserve"> PAGEREF _Toc404947612 \h </w:instrText>
+              <w:instrText xml:space="preserve"> PAGEREF _Toc404949285 \h </w:instrText>
             </w:r>
             <w:r>
               <w:rPr>
@@ -2221,7 +2307,7 @@
               <w:lang w:eastAsia="nl-NL"/>
             </w:rPr>
           </w:pPr>
-          <w:hyperlink w:anchor="_Toc404947613" w:history="1">
+          <w:hyperlink w:anchor="_Toc404949286" w:history="1">
             <w:r>
               <w:rPr>
                 <w:rStyle w:val="Hyperlink"/>
@@ -2248,7 +2334,7 @@
                 <w:noProof/>
                 <w:webHidden/>
               </w:rPr>
-              <w:instrText xml:space="preserve"> PAGEREF _Toc404947613 \h </w:instrText>
+              <w:instrText xml:space="preserve"> PAGEREF _Toc404949286 \h </w:instrText>
             </w:r>
             <w:r>
               <w:rPr>
@@ -2268,7 +2354,7 @@
                 <w:noProof/>
                 <w:webHidden/>
               </w:rPr>
-              <w:t>10</w:t>
+              <w:t>11</w:t>
             </w:r>
             <w:r>
               <w:rPr>
@@ -2291,7 +2377,7 @@
               <w:lang w:eastAsia="nl-NL"/>
             </w:rPr>
           </w:pPr>
-          <w:hyperlink w:anchor="_Toc404947614" w:history="1">
+          <w:hyperlink w:anchor="_Toc404949287" w:history="1">
             <w:r>
               <w:rPr>
                 <w:rStyle w:val="Hyperlink"/>
@@ -2318,7 +2404,7 @@
                 <w:noProof/>
                 <w:webHidden/>
               </w:rPr>
-              <w:instrText xml:space="preserve"> PAGEREF _Toc404947614 \h </w:instrText>
+              <w:instrText xml:space="preserve"> PAGEREF _Toc404949287 \h </w:instrText>
             </w:r>
             <w:r>
               <w:rPr>
@@ -2361,7 +2447,7 @@
               <w:lang w:eastAsia="nl-NL"/>
             </w:rPr>
           </w:pPr>
-          <w:hyperlink w:anchor="_Toc404947615" w:history="1">
+          <w:hyperlink w:anchor="_Toc404949288" w:history="1">
             <w:r>
               <w:rPr>
                 <w:rStyle w:val="Hyperlink"/>
@@ -2388,7 +2474,7 @@
                 <w:noProof/>
                 <w:webHidden/>
               </w:rPr>
-              <w:instrText xml:space="preserve"> PAGEREF _Toc404947615 \h </w:instrText>
+              <w:instrText xml:space="preserve"> PAGEREF _Toc404949288 \h </w:instrText>
             </w:r>
             <w:r>
               <w:rPr>
@@ -2431,7 +2517,7 @@
               <w:lang w:eastAsia="nl-NL"/>
             </w:rPr>
           </w:pPr>
-          <w:hyperlink w:anchor="_Toc404947616" w:history="1">
+          <w:hyperlink w:anchor="_Toc404949289" w:history="1">
             <w:r>
               <w:rPr>
                 <w:rStyle w:val="Hyperlink"/>
@@ -2458,7 +2544,7 @@
                 <w:noProof/>
                 <w:webHidden/>
               </w:rPr>
-              <w:instrText xml:space="preserve"> PAGEREF _Toc404947616 \h </w:instrText>
+              <w:instrText xml:space="preserve"> PAGEREF _Toc404949289 \h </w:instrText>
             </w:r>
             <w:r>
               <w:rPr>
@@ -2501,7 +2587,7 @@
               <w:lang w:eastAsia="nl-NL"/>
             </w:rPr>
           </w:pPr>
-          <w:hyperlink w:anchor="_Toc404947617" w:history="1">
+          <w:hyperlink w:anchor="_Toc404949290" w:history="1">
             <w:r>
               <w:rPr>
                 <w:rStyle w:val="Hyperlink"/>
@@ -2528,7 +2614,7 @@
                 <w:noProof/>
                 <w:webHidden/>
               </w:rPr>
-              <w:instrText xml:space="preserve"> PAGEREF _Toc404947617 \h </w:instrText>
+              <w:instrText xml:space="preserve"> PAGEREF _Toc404949290 \h </w:instrText>
             </w:r>
             <w:r>
               <w:rPr>
@@ -2571,7 +2657,7 @@
               <w:lang w:eastAsia="nl-NL"/>
             </w:rPr>
           </w:pPr>
-          <w:hyperlink w:anchor="_Toc404947618" w:history="1">
+          <w:hyperlink w:anchor="_Toc404949291" w:history="1">
             <w:r>
               <w:rPr>
                 <w:rStyle w:val="Hyperlink"/>
@@ -2598,7 +2684,7 @@
                 <w:noProof/>
                 <w:webHidden/>
               </w:rPr>
-              <w:instrText xml:space="preserve"> PAGEREF _Toc404947618 \h </w:instrText>
+              <w:instrText xml:space="preserve"> PAGEREF _Toc404949291 \h </w:instrText>
             </w:r>
             <w:r>
               <w:rPr>
@@ -2641,7 +2727,7 @@
               <w:lang w:eastAsia="nl-NL"/>
             </w:rPr>
           </w:pPr>
-          <w:hyperlink w:anchor="_Toc404947619" w:history="1">
+          <w:hyperlink w:anchor="_Toc404949292" w:history="1">
             <w:r>
               <w:rPr>
                 <w:rStyle w:val="Hyperlink"/>
@@ -2668,7 +2754,7 @@
                 <w:noProof/>
                 <w:webHidden/>
               </w:rPr>
-              <w:instrText xml:space="preserve"> PAGEREF _Toc404947619 \h </w:instrText>
+              <w:instrText xml:space="preserve"> PAGEREF _Toc404949292 \h </w:instrText>
             </w:r>
             <w:r>
               <w:rPr>
@@ -2711,7 +2797,7 @@
               <w:lang w:eastAsia="nl-NL"/>
             </w:rPr>
           </w:pPr>
-          <w:hyperlink w:anchor="_Toc404947620" w:history="1">
+          <w:hyperlink w:anchor="_Toc404949293" w:history="1">
             <w:r>
               <w:rPr>
                 <w:rStyle w:val="Hyperlink"/>
@@ -2738,7 +2824,7 @@
                 <w:noProof/>
                 <w:webHidden/>
               </w:rPr>
-              <w:instrText xml:space="preserve"> PAGEREF _Toc404947620 \h </w:instrText>
+              <w:instrText xml:space="preserve"> PAGEREF _Toc404949293 \h </w:instrText>
             </w:r>
             <w:r>
               <w:rPr>
@@ -2781,7 +2867,7 @@
               <w:lang w:eastAsia="nl-NL"/>
             </w:rPr>
           </w:pPr>
-          <w:hyperlink w:anchor="_Toc404947621" w:history="1">
+          <w:hyperlink w:anchor="_Toc404949294" w:history="1">
             <w:r>
               <w:rPr>
                 <w:rStyle w:val="Hyperlink"/>
@@ -2808,7 +2894,7 @@
                 <w:noProof/>
                 <w:webHidden/>
               </w:rPr>
-              <w:instrText xml:space="preserve"> PAGEREF _Toc404947621 \h </w:instrText>
+              <w:instrText xml:space="preserve"> PAGEREF _Toc404949294 \h </w:instrText>
             </w:r>
             <w:r>
               <w:rPr>
@@ -2851,7 +2937,7 @@
               <w:lang w:eastAsia="nl-NL"/>
             </w:rPr>
           </w:pPr>
-          <w:hyperlink w:anchor="_Toc404947622" w:history="1">
+          <w:hyperlink w:anchor="_Toc404949295" w:history="1">
             <w:r>
               <w:rPr>
                 <w:rStyle w:val="Hyperlink"/>
@@ -2878,7 +2964,7 @@
                 <w:noProof/>
                 <w:webHidden/>
               </w:rPr>
-              <w:instrText xml:space="preserve"> PAGEREF _Toc404947622 \h </w:instrText>
+              <w:instrText xml:space="preserve"> PAGEREF _Toc404949295 \h </w:instrText>
             </w:r>
             <w:r>
               <w:rPr>
@@ -2930,7 +3016,7 @@
       <w:pPr>
         <w:pStyle w:val="Kop1"/>
       </w:pPr>
-      <w:bookmarkStart w:id="0" w:name="_Toc404947598"/>
+      <w:bookmarkStart w:id="0" w:name="_Toc404949270"/>
       <w:r>
         <w:lastRenderedPageBreak/>
         <w:t>Conceptontwikkeling 1</w:t>
@@ -3358,7 +3444,7 @@
       <w:pPr>
         <w:pStyle w:val="Kop2"/>
       </w:pPr>
-      <w:bookmarkStart w:id="1" w:name="_Toc404947599"/>
+      <w:bookmarkStart w:id="1" w:name="_Toc404949271"/>
       <w:r>
         <w:t>Conclusie</w:t>
       </w:r>
@@ -3417,7 +3503,7 @@
       <w:pPr>
         <w:pStyle w:val="Kop1"/>
       </w:pPr>
-      <w:bookmarkStart w:id="2" w:name="_Toc404947600"/>
+      <w:bookmarkStart w:id="2" w:name="_Toc404949272"/>
       <w:r>
         <w:lastRenderedPageBreak/>
         <w:t>Concept</w:t>
@@ -3431,7 +3517,7 @@
       <w:pPr>
         <w:pStyle w:val="Kop2"/>
       </w:pPr>
-      <w:bookmarkStart w:id="3" w:name="_Toc404947601"/>
+      <w:bookmarkStart w:id="3" w:name="_Toc404949273"/>
       <w:r>
         <w:t xml:space="preserve">Concept 1: Bakkerij </w:t>
       </w:r>
@@ -3886,7 +3972,7 @@
       <w:pPr>
         <w:pStyle w:val="Kop2"/>
       </w:pPr>
-      <w:bookmarkStart w:id="4" w:name="_Toc404947602"/>
+      <w:bookmarkStart w:id="4" w:name="_Toc404949274"/>
       <w:r>
         <w:rPr>
           <w:noProof/>
@@ -4206,7 +4292,7 @@
       <w:pPr>
         <w:pStyle w:val="Kop2"/>
       </w:pPr>
-      <w:bookmarkStart w:id="5" w:name="_Toc404947603"/>
+      <w:bookmarkStart w:id="5" w:name="_Toc404949275"/>
       <w:r>
         <w:rPr>
           <w:noProof/>
@@ -4408,7 +4494,7 @@
       <w:pPr>
         <w:pStyle w:val="Kop1"/>
       </w:pPr>
-      <w:bookmarkStart w:id="6" w:name="_Toc404947604"/>
+      <w:bookmarkStart w:id="6" w:name="_Toc404949276"/>
       <w:proofErr w:type="spellStart"/>
       <w:r>
         <w:lastRenderedPageBreak/>
@@ -4429,7 +4515,7 @@
       <w:pPr>
         <w:pStyle w:val="Kop2"/>
       </w:pPr>
-      <w:bookmarkStart w:id="7" w:name="_Toc404947605"/>
+      <w:bookmarkStart w:id="7" w:name="_Toc404949277"/>
       <w:r>
         <w:t>Ontwikkelingskenmerken 7-9 jaar</w:t>
       </w:r>
@@ -4439,6 +4525,7 @@
       <w:pPr>
         <w:rPr>
           <w:b/>
+          <w:i/>
         </w:rPr>
       </w:pPr>
       <w:r>
@@ -4447,6 +4534,7 @@
       <w:r>
         <w:rPr>
           <w:b/>
+          <w:i/>
         </w:rPr>
         <w:t>Wat ze zien of spelen</w:t>
       </w:r>
@@ -4454,11 +4542,13 @@
     <w:p>
       <w:pPr>
         <w:rPr>
-          <w:color w:val="000000"/>
-        </w:rPr>
-      </w:pPr>
-      <w:r>
-        <w:rPr>
+          <w:i/>
+          <w:color w:val="000000"/>
+        </w:rPr>
+      </w:pPr>
+      <w:r>
+        <w:rPr>
+          <w:i/>
           <w:color w:val="000000"/>
         </w:rPr>
         <w:t xml:space="preserve">• Actie- en </w:t>
@@ -4466,6 +4556,7 @@
       <w:proofErr w:type="spellStart"/>
       <w:r>
         <w:rPr>
+          <w:i/>
           <w:color w:val="000000"/>
         </w:rPr>
         <w:t>fantasy</w:t>
@@ -4473,6 +4564,7 @@
       <w:proofErr w:type="spellEnd"/>
       <w:r>
         <w:rPr>
+          <w:i/>
           <w:color w:val="000000"/>
         </w:rPr>
         <w:t xml:space="preserve">-series met fantasiehelden (zoals </w:t>
@@ -4480,6 +4572,7 @@
       <w:proofErr w:type="spellStart"/>
       <w:r>
         <w:rPr>
+          <w:i/>
           <w:color w:val="000000"/>
         </w:rPr>
         <w:t>Megamindy</w:t>
@@ -4487,6 +4580,7 @@
       <w:proofErr w:type="spellEnd"/>
       <w:r>
         <w:rPr>
+          <w:i/>
           <w:color w:val="000000"/>
         </w:rPr>
         <w:t xml:space="preserve">, </w:t>
@@ -4494,6 +4588,7 @@
       <w:proofErr w:type="spellStart"/>
       <w:r>
         <w:rPr>
+          <w:i/>
           <w:color w:val="000000"/>
         </w:rPr>
         <w:t>Amazing</w:t>
@@ -4501,6 +4596,7 @@
       <w:proofErr w:type="spellEnd"/>
       <w:r>
         <w:rPr>
+          <w:i/>
           <w:color w:val="000000"/>
         </w:rPr>
         <w:t xml:space="preserve"> </w:t>
@@ -4508,6 +4604,7 @@
       <w:proofErr w:type="spellStart"/>
       <w:r>
         <w:rPr>
+          <w:i/>
           <w:color w:val="000000"/>
         </w:rPr>
         <w:t>Spiez</w:t>
@@ -4515,6 +4612,7 @@
       <w:proofErr w:type="spellEnd"/>
       <w:r>
         <w:rPr>
+          <w:i/>
           <w:color w:val="000000"/>
         </w:rPr>
         <w:t xml:space="preserve">, Kim </w:t>
@@ -4522,6 +4620,7 @@
       <w:proofErr w:type="spellStart"/>
       <w:r>
         <w:rPr>
+          <w:i/>
           <w:color w:val="000000"/>
         </w:rPr>
         <w:t>Possible</w:t>
@@ -4529,12 +4628,14 @@
       <w:proofErr w:type="spellEnd"/>
       <w:r>
         <w:rPr>
+          <w:i/>
           <w:color w:val="000000"/>
         </w:rPr>
         <w:t xml:space="preserve"> en Spiderman) worden populair.</w:t>
       </w:r>
       <w:r>
         <w:rPr>
+          <w:i/>
           <w:color w:val="000000"/>
         </w:rPr>
         <w:br/>
@@ -4542,6 +4643,7 @@
       </w:r>
       <w:r>
         <w:rPr>
+          <w:i/>
           <w:color w:val="000000"/>
         </w:rPr>
         <w:br/>
@@ -4549,6 +4651,7 @@
       </w:r>
       <w:r>
         <w:rPr>
+          <w:i/>
           <w:color w:val="000000"/>
         </w:rPr>
         <w:br/>
@@ -4556,6 +4659,7 @@
       </w:r>
       <w:r>
         <w:rPr>
+          <w:i/>
           <w:color w:val="000000"/>
         </w:rPr>
         <w:br/>
@@ -4563,6 +4667,7 @@
       </w:r>
       <w:r>
         <w:rPr>
+          <w:i/>
           <w:color w:val="000000"/>
         </w:rPr>
         <w:br/>
@@ -4570,6 +4675,7 @@
       </w:r>
       <w:r>
         <w:rPr>
+          <w:i/>
           <w:color w:val="000000"/>
         </w:rPr>
         <w:br/>
@@ -4580,11 +4686,13 @@
       <w:pPr>
         <w:rPr>
           <w:b/>
+          <w:i/>
         </w:rPr>
       </w:pPr>
       <w:r>
         <w:rPr>
           <w:b/>
+          <w:i/>
         </w:rPr>
         <w:t>Wat ze lezen</w:t>
       </w:r>
@@ -4592,17 +4700,20 @@
     <w:p>
       <w:pPr>
         <w:rPr>
-          <w:color w:val="000000"/>
-        </w:rPr>
-      </w:pPr>
-      <w:r>
-        <w:rPr>
+          <w:i/>
+          <w:color w:val="000000"/>
+        </w:rPr>
+      </w:pPr>
+      <w:r>
+        <w:rPr>
+          <w:i/>
           <w:color w:val="000000"/>
         </w:rPr>
         <w:t>• Schoolkinderen zijn dol op verhalen waarin andere kinderen van dezelfde leeftijd voorkomen. Boeken over vriendschap en vriendengroepen zijn populair, met alle thema’s die daarbij horen, zoals avontuur en trouw, maar ook ruzie, pesten en school (Jacques Vriens).</w:t>
       </w:r>
       <w:r>
         <w:rPr>
+          <w:i/>
           <w:color w:val="000000"/>
         </w:rPr>
         <w:br/>
@@ -4610,6 +4721,7 @@
       </w:r>
       <w:r>
         <w:rPr>
+          <w:i/>
           <w:color w:val="000000"/>
         </w:rPr>
         <w:br/>
@@ -4617,6 +4729,7 @@
       </w:r>
       <w:r>
         <w:rPr>
+          <w:i/>
           <w:color w:val="000000"/>
         </w:rPr>
         <w:br/>
@@ -4627,11 +4740,13 @@
       <w:pPr>
         <w:rPr>
           <w:b/>
+          <w:i/>
         </w:rPr>
       </w:pPr>
       <w:r>
         <w:rPr>
           <w:b/>
+          <w:i/>
         </w:rPr>
         <w:t>Mediaontwikkeling</w:t>
       </w:r>
@@ -4639,17 +4754,20 @@
     <w:p>
       <w:pPr>
         <w:rPr>
-          <w:color w:val="000000"/>
-        </w:rPr>
-      </w:pPr>
-      <w:r>
-        <w:rPr>
+          <w:i/>
+          <w:color w:val="000000"/>
+        </w:rPr>
+      </w:pPr>
+      <w:r>
+        <w:rPr>
+          <w:i/>
           <w:color w:val="000000"/>
         </w:rPr>
         <w:t>• Vlak voor hun 7e verjaardag beginnen veel kinderen interesse te krijgen in zelf boekjes lezen. Meestal willen ze dat nog niet in hun eentje. Dat is niet erg; samen lezen stimuleert ook het (zelfstandig) leren lezen.</w:t>
       </w:r>
       <w:r>
         <w:rPr>
+          <w:i/>
           <w:color w:val="000000"/>
         </w:rPr>
         <w:br/>
@@ -4657,6 +4775,7 @@
       </w:r>
       <w:r>
         <w:rPr>
+          <w:i/>
           <w:color w:val="000000"/>
         </w:rPr>
         <w:br/>
@@ -4664,6 +4783,7 @@
       </w:r>
       <w:r>
         <w:rPr>
+          <w:i/>
           <w:color w:val="000000"/>
         </w:rPr>
         <w:br/>
@@ -4671,6 +4791,7 @@
       </w:r>
       <w:r>
         <w:rPr>
+          <w:i/>
           <w:color w:val="000000"/>
         </w:rPr>
         <w:br/>
@@ -4678,6 +4799,7 @@
       </w:r>
       <w:r>
         <w:rPr>
+          <w:i/>
           <w:color w:val="000000"/>
         </w:rPr>
         <w:br/>
@@ -4685,6 +4807,7 @@
       </w:r>
       <w:r>
         <w:rPr>
+          <w:i/>
           <w:color w:val="000000"/>
         </w:rPr>
         <w:br/>
@@ -4692,6 +4815,7 @@
       </w:r>
       <w:r>
         <w:rPr>
+          <w:i/>
           <w:color w:val="000000"/>
         </w:rPr>
         <w:br/>
@@ -4699,6 +4823,7 @@
       </w:r>
       <w:r>
         <w:rPr>
+          <w:i/>
           <w:color w:val="000000"/>
         </w:rPr>
         <w:br/>
@@ -4706,6 +4831,7 @@
       </w:r>
       <w:r>
         <w:rPr>
+          <w:i/>
           <w:color w:val="000000"/>
         </w:rPr>
         <w:br/>
@@ -4713,6 +4839,7 @@
       </w:r>
       <w:r>
         <w:rPr>
+          <w:i/>
           <w:color w:val="000000"/>
         </w:rPr>
         <w:lastRenderedPageBreak/>
@@ -4721,6 +4848,7 @@
       <w:proofErr w:type="spellStart"/>
       <w:r>
         <w:rPr>
+          <w:i/>
           <w:color w:val="000000"/>
         </w:rPr>
         <w:t>apps</w:t>
@@ -4728,12 +4856,14 @@
       <w:proofErr w:type="spellEnd"/>
       <w:r>
         <w:rPr>
+          <w:i/>
           <w:color w:val="000000"/>
         </w:rPr>
         <w:t xml:space="preserve"> zijn.</w:t>
       </w:r>
       <w:r>
         <w:rPr>
+          <w:i/>
           <w:color w:val="000000"/>
         </w:rPr>
         <w:br/>
@@ -4742,6 +4872,7 @@
       <w:proofErr w:type="spellStart"/>
       <w:r>
         <w:rPr>
+          <w:i/>
           <w:color w:val="000000"/>
         </w:rPr>
         <w:t>apps</w:t>
@@ -4749,6 +4880,7 @@
       <w:proofErr w:type="spellEnd"/>
       <w:r>
         <w:rPr>
+          <w:i/>
           <w:color w:val="000000"/>
         </w:rPr>
         <w:t xml:space="preserve">, van simpele of grappige spelletjes tot quiz-achtige </w:t>
@@ -4756,6 +4888,7 @@
       <w:proofErr w:type="spellStart"/>
       <w:r>
         <w:rPr>
+          <w:i/>
           <w:color w:val="000000"/>
         </w:rPr>
         <w:t>apps</w:t>
@@ -4763,6 +4896,7 @@
       <w:proofErr w:type="spellEnd"/>
       <w:r>
         <w:rPr>
+          <w:i/>
           <w:color w:val="000000"/>
         </w:rPr>
         <w:t xml:space="preserve"> waarmee ze hun kennis kunnen testen.</w:t>
@@ -4772,18 +4906,26 @@
       <w:pPr>
         <w:rPr>
           <w:b/>
+          <w:i/>
         </w:rPr>
       </w:pPr>
       <w:r>
         <w:rPr>
           <w:b/>
+          <w:i/>
         </w:rPr>
         <w:t>Sociale media</w:t>
       </w:r>
     </w:p>
     <w:p>
-      <w:r>
-        <w:rPr>
+      <w:pPr>
+        <w:rPr>
+          <w:i/>
+        </w:rPr>
+      </w:pPr>
+      <w:r>
+        <w:rPr>
+          <w:i/>
           <w:color w:val="000000"/>
         </w:rPr>
         <w:t xml:space="preserve">• Aan het eind van deze leeftijdsfase krijgen kinderen belangstelling voor sociale media zoals </w:t>
@@ -4791,6 +4933,7 @@
       <w:proofErr w:type="spellStart"/>
       <w:r>
         <w:rPr>
+          <w:i/>
           <w:color w:val="000000"/>
         </w:rPr>
         <w:t>Minecraft</w:t>
@@ -4798,6 +4941,7 @@
       <w:proofErr w:type="spellEnd"/>
       <w:r>
         <w:rPr>
+          <w:i/>
           <w:color w:val="000000"/>
         </w:rPr>
         <w:t xml:space="preserve"> (jongens), </w:t>
@@ -4805,6 +4949,7 @@
       <w:proofErr w:type="spellStart"/>
       <w:r>
         <w:rPr>
+          <w:i/>
           <w:color w:val="000000"/>
         </w:rPr>
         <w:t>MoviestarPlanet</w:t>
@@ -4812,6 +4957,7 @@
       <w:proofErr w:type="spellEnd"/>
       <w:r>
         <w:rPr>
+          <w:i/>
           <w:color w:val="000000"/>
         </w:rPr>
         <w:t xml:space="preserve"> (meisjes) en </w:t>
@@ -4819,6 +4965,7 @@
       <w:proofErr w:type="spellStart"/>
       <w:r>
         <w:rPr>
+          <w:i/>
           <w:color w:val="000000"/>
         </w:rPr>
         <w:t>Squla</w:t>
@@ -4826,6 +4973,7 @@
       <w:proofErr w:type="spellEnd"/>
       <w:r>
         <w:rPr>
+          <w:i/>
           <w:color w:val="000000"/>
         </w:rPr>
         <w:t xml:space="preserve"> (educatief), en willen ze een eigen mobiele telefoon.</w:t>
@@ -4844,7 +4992,7 @@
       <w:pPr>
         <w:pStyle w:val="Kop2"/>
       </w:pPr>
-      <w:bookmarkStart w:id="8" w:name="_Toc404947606"/>
+      <w:bookmarkStart w:id="8" w:name="_Toc404949278"/>
       <w:r>
         <w:t>Ontwikkelingskenmerken 10-12 jaar</w:t>
       </w:r>
@@ -5274,8 +5422,6 @@
         <w:br/>
         <w:t>• Reële, herkenbare dreigingen in herkenbare situaties (bijvoorbeeld op een school) zijn nog wel beangstigend.</w:t>
       </w:r>
-      <w:bookmarkStart w:id="9" w:name="_GoBack"/>
-      <w:bookmarkEnd w:id="9"/>
       <w:r>
         <w:rPr>
           <w:i/>
@@ -5311,10 +5457,7 @@
     <w:p>
       <w:pPr>
         <w:rPr>
-          <w:rFonts w:asciiTheme="majorHAnsi" w:eastAsiaTheme="majorEastAsia" w:hAnsiTheme="majorHAnsi" w:cstheme="majorBidi"/>
-          <w:color w:val="2E74B5" w:themeColor="accent1" w:themeShade="BF"/>
-          <w:sz w:val="32"/>
-          <w:szCs w:val="32"/>
+          <w:i/>
         </w:rPr>
       </w:pPr>
       <w:r>
@@ -5353,27 +5496,83 @@
       <w:pPr>
         <w:pStyle w:val="Kop1"/>
       </w:pPr>
-      <w:bookmarkStart w:id="10" w:name="_Toc404947607"/>
+      <w:bookmarkStart w:id="9" w:name="_Toc404949279"/>
       <w:r>
         <w:lastRenderedPageBreak/>
         <w:t>Keuzeverantwoording</w:t>
       </w:r>
+      <w:bookmarkEnd w:id="9"/>
+    </w:p>
+    <w:p>
+      <w:r>
+        <w:t xml:space="preserve">Wij hebben gekozen voor het concept van Bakkerij </w:t>
+      </w:r>
+      <w:proofErr w:type="spellStart"/>
+      <w:r>
+        <w:t>Alberto</w:t>
+      </w:r>
+      <w:proofErr w:type="spellEnd"/>
+      <w:r>
+        <w:t xml:space="preserve">. </w:t>
+      </w:r>
+      <w:r>
+        <w:t xml:space="preserve">Het probleem van de opdrachtgever is als volgt: Voor het onderdeel rekenen zijn we op zoek naar een of meer verslavende rekenspellen. Liefst een </w:t>
+      </w:r>
+      <w:proofErr w:type="spellStart"/>
+      <w:r>
+        <w:t>multiplayer</w:t>
+      </w:r>
+      <w:proofErr w:type="spellEnd"/>
+      <w:r>
+        <w:t xml:space="preserve"> zodat kinderen tegen elkaar kunnen gamen terwijl zij "rekenen" oefenen.</w:t>
+      </w:r>
+    </w:p>
+    <w:p>
+      <w:r>
+        <w:t>Ook de opdrachtgever heeft zijn voorkeur voor dit spel uitgesproken. Hij vond het onderwerp goed passen bij de doelgroep, zowel jongens als meisjes van ca. 7-12 jaar. Bijna alle rekenvaardigheden van de CITO komen aan bod en zijn op een interactieve manier verwerkt.</w:t>
+      </w:r>
+    </w:p>
+    <w:p>
+      <w:r>
+        <w:t xml:space="preserve">Dit concept lost het probleem op omdat het de rekenvaardigheden test die ook in de CITO getest worden. Voor ieder onderdeel van rekenen is een minigame bedacht, zodat deze allemaal getest worden. Uiteindelijk zei de opdrachtgever dat </w:t>
+      </w:r>
+      <w:proofErr w:type="spellStart"/>
+      <w:r>
+        <w:t>multiplayer</w:t>
+      </w:r>
+      <w:proofErr w:type="spellEnd"/>
+      <w:r>
+        <w:t xml:space="preserve"> niet zo heel belangrijk was. Het kan wel eventueel gerealiseerd worden in de vorm van een leveleditor.</w:t>
+      </w:r>
+    </w:p>
+    <w:p>
+      <w:pPr>
+        <w:pStyle w:val="Kop2"/>
+      </w:pPr>
+      <w:bookmarkStart w:id="10" w:name="_Toc404949280"/>
+      <w:r>
+        <w:t>Prioriteiten</w:t>
+      </w:r>
+      <w:r>
+        <w:t xml:space="preserve"> opdrachtgever</w:t>
+      </w:r>
       <w:bookmarkEnd w:id="10"/>
     </w:p>
     <w:p>
-      <w:r>
-        <w:t xml:space="preserve">Wij hebben gekozen voor het concept van Bakkerij </w:t>
-      </w:r>
+      <w:pPr>
+        <w:pStyle w:val="Kop3"/>
+      </w:pPr>
+      <w:bookmarkStart w:id="11" w:name="_Toc404949281"/>
       <w:proofErr w:type="spellStart"/>
       <w:r>
-        <w:t>Alberto</w:t>
-      </w:r>
+        <w:t>Multiplayer</w:t>
+      </w:r>
+      <w:bookmarkEnd w:id="11"/>
       <w:proofErr w:type="spellEnd"/>
-      <w:r>
-        <w:t xml:space="preserve">. </w:t>
-      </w:r>
-      <w:r>
-        <w:t xml:space="preserve">Het probleem van de opdrachtgever is als volgt: Voor het onderdeel rekenen zijn we op zoek naar een of meer verslavende rekenspellen. Liefst een </w:t>
+    </w:p>
+    <w:p>
+      <w:r>
+        <w:t xml:space="preserve">Dit zou handig zijn, vanwege het stimuleren van de kinderen om het beter te doen dan de anderen. De opdrachtgever gaf aan dat het voor deze versie niet noodzakelijk was dat er </w:t>
       </w:r>
       <w:proofErr w:type="spellStart"/>
       <w:r>
@@ -5381,103 +5580,124 @@
       </w:r>
       <w:proofErr w:type="spellEnd"/>
       <w:r>
-        <w:t xml:space="preserve"> zodat kinderen tegen elkaar kunnen gamen terwijl zij "rekenen" oefenen.</w:t>
-      </w:r>
-    </w:p>
-    <w:p>
-      <w:r>
-        <w:t>Ook de opdrachtgever heeft zijn voorkeur voor dit spel uitgesproken. Hij vond het onderwerp goed passen bij de doelgroep, zowel jongens als meisjes van ca. 7-12 jaar. Bijna alle rekenvaardigheden van de CITO komen aan bod en zijn op een interactieve manier verwerkt.</w:t>
-      </w:r>
-    </w:p>
-    <w:p>
-      <w:r>
-        <w:t xml:space="preserve">Dit concept lost het probleem op omdat het de rekenvaardigheden test die ook in de CITO getest worden. Voor ieder onderdeel van rekenen is een minigame bedacht, zodat deze allemaal getest worden. Uiteindelijk zei de opdrachtgever dat </w:t>
+        <w:t xml:space="preserve"> in zou komen. Een Highscore zou leuk zijn, maar het is niet verplicht.</w:t>
+      </w:r>
+    </w:p>
+    <w:p>
+      <w:pPr>
+        <w:pStyle w:val="Kop3"/>
+      </w:pPr>
+      <w:bookmarkStart w:id="12" w:name="_Toc404949282"/>
+      <w:r>
+        <w:t>Leveleditor</w:t>
+      </w:r>
+      <w:bookmarkEnd w:id="12"/>
+    </w:p>
+    <w:p>
+      <w:r>
+        <w:t xml:space="preserve">Hiermee zouden docenten zelf levels kunnen maken voor hun leerlingen. Ze kunnen dus zelf de snelheid en de hoeveelheid van de sommen bepalen. Het is ook mogelijk om de levels die andere mensen hebben gemaakt en op internet hebben gezet, te kunnen downloaden en in het spel te zetten. Dit is handig, want zo heb je uiteindelijk oneindig veel opdrachten. Dit is niet noodzakelijk volgens de opdrachtgever. Hij wil vooral niet gaan </w:t>
       </w:r>
       <w:proofErr w:type="spellStart"/>
       <w:r>
+        <w:t>levelen</w:t>
+      </w:r>
+      <w:proofErr w:type="spellEnd"/>
+      <w:r>
+        <w:t xml:space="preserve"> op niveau.</w:t>
+      </w:r>
+    </w:p>
+    <w:p>
+      <w:pPr>
+        <w:pStyle w:val="Kop2"/>
+      </w:pPr>
+      <w:bookmarkStart w:id="13" w:name="_Toc404949283"/>
+      <w:r>
+        <w:t>Doelgroep</w:t>
+      </w:r>
+      <w:bookmarkEnd w:id="13"/>
+    </w:p>
+    <w:p>
+      <w:r>
+        <w:t xml:space="preserve">Volgens de </w:t>
+      </w:r>
+      <w:proofErr w:type="spellStart"/>
+      <w:r>
+        <w:t>doelgroepanalyse</w:t>
+      </w:r>
+      <w:proofErr w:type="spellEnd"/>
+      <w:r>
+        <w:t xml:space="preserve"> zien kinderen van 10 tot 12 graag ‘gewone’ idolen om zich aan te spiegelen</w:t>
+      </w:r>
+      <w:r>
+        <w:t>, zoals in onze game een bakker</w:t>
+      </w:r>
+      <w:r>
+        <w:t>.</w:t>
+      </w:r>
+      <w:r>
+        <w:t xml:space="preserve"> Het onderwerp </w:t>
+      </w:r>
+      <w:r>
+        <w:t>koken</w:t>
+      </w:r>
+      <w:r>
+        <w:t xml:space="preserve"> is ook een vaak voorkomend onderwerp wat betreft games voor deze leeftijd. Sites als </w:t>
+      </w:r>
+      <w:proofErr w:type="spellStart"/>
+      <w:r>
+        <w:t>FunnyGames</w:t>
+      </w:r>
+      <w:proofErr w:type="spellEnd"/>
+      <w:r>
+        <w:t xml:space="preserve"> en Spele.nl staan er vol mee.</w:t>
+      </w:r>
+    </w:p>
+    <w:p>
+      <w:r>
+        <w:t>Kinderen zijn ook steeds meer in het bezit van een tablet en/of mobieltje</w:t>
+      </w:r>
+      <w:r>
+        <w:t>, dus dit is een goed platform om een game voor te ontwikkelen</w:t>
+      </w:r>
+      <w:r>
+        <w:t>. Ze zitten steeds vaker aan de computer. Ze zitten dagelijks op het internet en zijn bezig met sociale contacten</w:t>
+      </w:r>
+      <w:r>
+        <w:t xml:space="preserve">, maar vaker online dan in de </w:t>
+      </w:r>
+      <w:r>
+        <w:t>realiteit</w:t>
+      </w:r>
+      <w:r>
+        <w:t>.</w:t>
+      </w:r>
+      <w:r>
+        <w:t xml:space="preserve"> Het onderdeel van </w:t>
+      </w:r>
+      <w:proofErr w:type="spellStart"/>
+      <w:r>
         <w:t>multiplayer</w:t>
       </w:r>
       <w:proofErr w:type="spellEnd"/>
       <w:r>
-        <w:t xml:space="preserve"> niet zo heel belangrijk was. Het kan wel eventueel gerealiseerd worden in de vorm van een leveleditor.</w:t>
+        <w:t xml:space="preserve"> kan het dan ook voor kinderen interessanter maken.</w:t>
       </w:r>
     </w:p>
     <w:p>
       <w:pPr>
         <w:pStyle w:val="Kop2"/>
       </w:pPr>
-      <w:bookmarkStart w:id="11" w:name="_Toc404947608"/>
-      <w:r>
-        <w:t>Prioriteiten</w:t>
-      </w:r>
-      <w:r>
-        <w:t xml:space="preserve"> opdrachtgever</w:t>
-      </w:r>
-      <w:bookmarkEnd w:id="11"/>
+      <w:bookmarkStart w:id="14" w:name="_Toc404949284"/>
+      <w:r>
+        <w:t>Afweging</w:t>
+      </w:r>
+      <w:bookmarkEnd w:id="14"/>
     </w:p>
     <w:p>
       <w:pPr>
         <w:pStyle w:val="Kop3"/>
       </w:pPr>
-      <w:bookmarkStart w:id="12" w:name="_Toc404947609"/>
-      <w:proofErr w:type="spellStart"/>
-      <w:r>
-        <w:t>Multiplayer</w:t>
-      </w:r>
-      <w:bookmarkEnd w:id="12"/>
-      <w:proofErr w:type="spellEnd"/>
-    </w:p>
-    <w:p>
-      <w:r>
-        <w:t xml:space="preserve">Dit zou handig zijn, vanwege het stimuleren van de kinderen om het beter te doen dan de anderen. De opdrachtgever gaf aan dat het voor deze versie niet noodzakelijk was dat er </w:t>
-      </w:r>
-      <w:proofErr w:type="spellStart"/>
-      <w:r>
-        <w:t>multiplayer</w:t>
-      </w:r>
-      <w:proofErr w:type="spellEnd"/>
-      <w:r>
-        <w:t xml:space="preserve"> in zou komen. Een Highscore zou leuk zijn, maar het is niet verplicht.</w:t>
-      </w:r>
-    </w:p>
-    <w:p>
-      <w:pPr>
-        <w:pStyle w:val="Kop3"/>
-      </w:pPr>
-      <w:bookmarkStart w:id="13" w:name="_Toc404947610"/>
-      <w:r>
-        <w:t>Leveleditor</w:t>
-      </w:r>
-      <w:bookmarkEnd w:id="13"/>
-    </w:p>
-    <w:p>
-      <w:r>
-        <w:t xml:space="preserve">Hiermee zouden docenten zelf levels kunnen maken voor hun leerlingen. Ze kunnen dus zelf de snelheid en de hoeveelheid van de sommen bepalen. Het is ook mogelijk om de levels die andere mensen hebben gemaakt en op internet hebben gezet, te kunnen downloaden en in het spel te zetten. Dit is handig, want zo heb je uiteindelijk oneindig veel opdrachten. Dit is niet noodzakelijk volgens de opdrachtgever. Hij wil vooral niet gaan </w:t>
-      </w:r>
-      <w:proofErr w:type="spellStart"/>
-      <w:r>
-        <w:t>levelen</w:t>
-      </w:r>
-      <w:proofErr w:type="spellEnd"/>
-      <w:r>
-        <w:t xml:space="preserve"> op niveau.</w:t>
-      </w:r>
-    </w:p>
-    <w:p>
-      <w:pPr>
-        <w:pStyle w:val="Kop2"/>
-      </w:pPr>
-      <w:bookmarkStart w:id="14" w:name="_Toc404947611"/>
-      <w:r>
-        <w:t>Afweging</w:t>
-      </w:r>
-      <w:bookmarkEnd w:id="14"/>
-    </w:p>
-    <w:p>
-      <w:pPr>
-        <w:pStyle w:val="Kop3"/>
-      </w:pPr>
-      <w:bookmarkStart w:id="15" w:name="_Toc404947612"/>
+      <w:bookmarkStart w:id="15" w:name="_Toc404949285"/>
       <w:r>
         <w:t>Concept 1:</w:t>
       </w:r>
@@ -5617,6 +5837,7 @@
         <w:pStyle w:val="Geenafstand"/>
       </w:pPr>
       <w:r>
+        <w:lastRenderedPageBreak/>
         <w:t>Tegen:</w:t>
       </w:r>
     </w:p>
@@ -5636,7 +5857,7 @@
       <w:pPr>
         <w:pStyle w:val="Kop3"/>
       </w:pPr>
-      <w:bookmarkStart w:id="16" w:name="_Toc404947613"/>
+      <w:bookmarkStart w:id="16" w:name="_Toc404949286"/>
       <w:r>
         <w:t xml:space="preserve">Concept </w:t>
       </w:r>
@@ -5727,7 +5948,6 @@
         </w:numPr>
       </w:pPr>
       <w:r>
-        <w:lastRenderedPageBreak/>
         <w:t>Logische sommen m.b.t. context</w:t>
       </w:r>
     </w:p>
@@ -5755,7 +5975,7 @@
       <w:pPr>
         <w:pStyle w:val="Kop3"/>
       </w:pPr>
-      <w:bookmarkStart w:id="17" w:name="_Toc404947614"/>
+      <w:bookmarkStart w:id="17" w:name="_Toc404949287"/>
       <w:r>
         <w:t>Concept 3: Codekraker</w:t>
       </w:r>
@@ -5871,7 +6091,7 @@
       <w:pPr>
         <w:pStyle w:val="Kop1"/>
       </w:pPr>
-      <w:bookmarkStart w:id="18" w:name="_Toc404947615"/>
+      <w:bookmarkStart w:id="18" w:name="_Toc404949288"/>
       <w:r>
         <w:lastRenderedPageBreak/>
         <w:t>Haalbaarheid</w:t>
@@ -5947,7 +6167,7 @@
       <w:pPr>
         <w:pStyle w:val="Kop1"/>
       </w:pPr>
-      <w:bookmarkStart w:id="19" w:name="_Toc404947616"/>
+      <w:bookmarkStart w:id="19" w:name="_Toc404949289"/>
       <w:r>
         <w:lastRenderedPageBreak/>
         <w:t>Userscenario</w:t>
@@ -6012,7 +6232,7 @@
       <w:pPr>
         <w:pStyle w:val="Kop1"/>
       </w:pPr>
-      <w:bookmarkStart w:id="20" w:name="_Toc404947617"/>
+      <w:bookmarkStart w:id="20" w:name="_Toc404949290"/>
       <w:r>
         <w:lastRenderedPageBreak/>
         <w:t>Feedback</w:t>
@@ -6031,7 +6251,7 @@
       <w:pPr>
         <w:pStyle w:val="Kop2"/>
       </w:pPr>
-      <w:bookmarkStart w:id="21" w:name="_Toc404947618"/>
+      <w:bookmarkStart w:id="21" w:name="_Toc404949291"/>
       <w:r>
         <w:t>Spel maatbeker</w:t>
       </w:r>
@@ -6057,7 +6277,7 @@
       <w:pPr>
         <w:pStyle w:val="Kop2"/>
       </w:pPr>
-      <w:bookmarkStart w:id="22" w:name="_Toc404947619"/>
+      <w:bookmarkStart w:id="22" w:name="_Toc404949292"/>
       <w:r>
         <w:t>Spel kookwekker</w:t>
       </w:r>
@@ -6080,7 +6300,7 @@
       <w:pPr>
         <w:pStyle w:val="Kop2"/>
       </w:pPr>
-      <w:bookmarkStart w:id="23" w:name="_Toc404947620"/>
+      <w:bookmarkStart w:id="23" w:name="_Toc404949293"/>
       <w:r>
         <w:t>Spel taart</w:t>
       </w:r>
@@ -6095,7 +6315,7 @@
       <w:pPr>
         <w:pStyle w:val="Kop2"/>
       </w:pPr>
-      <w:bookmarkStart w:id="24" w:name="_Toc404947621"/>
+      <w:bookmarkStart w:id="24" w:name="_Toc404949294"/>
       <w:r>
         <w:t>Spel afrekenen</w:t>
       </w:r>
@@ -6110,7 +6330,7 @@
       <w:pPr>
         <w:pStyle w:val="Kop2"/>
       </w:pPr>
-      <w:bookmarkStart w:id="25" w:name="_Toc404947622"/>
+      <w:bookmarkStart w:id="25" w:name="_Toc404949295"/>
       <w:r>
         <w:t>Conclusie</w:t>
       </w:r>
@@ -6121,6 +6341,7 @@
         <w:t>Het spel is goed bedacht en het lijkt ze leuk om te spelen. Over het algemeen misschien te simpel voor groep 8. Wij denken van niet, want wij hebben de opgaven ongeveer even moeilijk gemaakt als CITO opgaven. Eventueel kunnen we de sommen ook nog moeilijker maken. Het niveau van deze rekensommen wordt nog besproken met de opdrachtgever.</w:t>
       </w:r>
     </w:p>
+    <w:p/>
     <w:p/>
     <w:sectPr>
       <w:pgSz w:w="11906" w:h="16838"/>
@@ -7834,7 +8055,7 @@
 </file>
 
 <file path=customXml/itemProps2.xml><?xml version="1.0" encoding="utf-8"?>
-<ds:datastoreItem xmlns:ds="http://schemas.openxmlformats.org/officeDocument/2006/customXml" ds:itemID="{7C7B4630-E4B5-4A54-9DA4-C05AB11F6D6C}">
+<ds:datastoreItem xmlns:ds="http://schemas.openxmlformats.org/officeDocument/2006/customXml" ds:itemID="{0CAEC588-A0AC-4D08-8AAA-28F2FCA511CC}">
   <ds:schemaRefs>
     <ds:schemaRef ds:uri="http://schemas.openxmlformats.org/officeDocument/2006/bibliography"/>
   </ds:schemaRefs>

</xml_diff>